<commit_message>
ipo y sql y web
</commit_message>
<xml_diff>
--- a/DAM1/Bases_de_datos/apuntes mysql.docx
+++ b/DAM1/Bases_de_datos/apuntes mysql.docx
@@ -5,7 +5,7 @@
     <w:p>
       <w:pPr>
         <w:pStyle w:val="Ttulo1"/>
-        <w:ind w:left="708" w:hanging="708"/>
+        <w:ind w:left="2124" w:hanging="1416"/>
         <w:jc w:val="center"/>
         <w:rPr>
           <w:sz w:val="60"/>
@@ -403,6 +403,7 @@
           <w:color w:val="00319F"/>
           <w:sz w:val="36"/>
           <w:szCs w:val="36"/>
+          <w:lang w:val="en-US"/>
         </w:rPr>
       </w:pPr>
       <w:r>
@@ -415,6 +416,7 @@
           <w:color w:val="00319F"/>
           <w:sz w:val="36"/>
           <w:szCs w:val="36"/>
+          <w:lang w:val="en-US"/>
         </w:rPr>
         <w:t xml:space="preserve">CREATE DATABASE IF NOT EXISTS </w:t>
       </w:r>
@@ -423,6 +425,7 @@
           <w:color w:val="404040"/>
           <w:sz w:val="36"/>
           <w:szCs w:val="36"/>
+          <w:lang w:val="en-US"/>
         </w:rPr>
         <w:t>ejercicio1</w:t>
       </w:r>
@@ -435,149 +438,163 @@
           <w:color w:val="00319F"/>
           <w:sz w:val="36"/>
           <w:szCs w:val="36"/>
-        </w:rPr>
-      </w:pPr>
-    </w:p>
-    <w:p>
-      <w:pPr>
-        <w:rPr>
-          <w:b/>
-          <w:bCs/>
-          <w:color w:val="00319F"/>
-          <w:sz w:val="36"/>
-          <w:szCs w:val="36"/>
-        </w:rPr>
-      </w:pPr>
-    </w:p>
-    <w:p>
-      <w:pPr>
-        <w:rPr>
-          <w:b/>
-          <w:bCs/>
-          <w:color w:val="00319F"/>
-          <w:sz w:val="36"/>
-          <w:szCs w:val="36"/>
-        </w:rPr>
-      </w:pPr>
-    </w:p>
-    <w:p>
-      <w:pPr>
-        <w:rPr>
-          <w:b/>
-          <w:bCs/>
-          <w:color w:val="00319F"/>
-          <w:sz w:val="36"/>
-          <w:szCs w:val="36"/>
-        </w:rPr>
-      </w:pPr>
-    </w:p>
-    <w:p>
-      <w:pPr>
-        <w:rPr>
-          <w:b/>
-          <w:bCs/>
-          <w:color w:val="00319F"/>
-          <w:sz w:val="36"/>
-          <w:szCs w:val="36"/>
-        </w:rPr>
-      </w:pPr>
-    </w:p>
-    <w:p>
-      <w:pPr>
-        <w:rPr>
-          <w:b/>
-          <w:bCs/>
-          <w:color w:val="00319F"/>
-          <w:sz w:val="36"/>
-          <w:szCs w:val="36"/>
-        </w:rPr>
-      </w:pPr>
-    </w:p>
-    <w:p>
-      <w:pPr>
-        <w:rPr>
-          <w:b/>
-          <w:bCs/>
-          <w:color w:val="00319F"/>
-          <w:sz w:val="36"/>
-          <w:szCs w:val="36"/>
-        </w:rPr>
-      </w:pPr>
-    </w:p>
-    <w:p>
-      <w:pPr>
-        <w:rPr>
-          <w:b/>
-          <w:bCs/>
-          <w:color w:val="00319F"/>
-          <w:sz w:val="36"/>
-          <w:szCs w:val="36"/>
-        </w:rPr>
-      </w:pPr>
-    </w:p>
-    <w:p>
-      <w:pPr>
-        <w:rPr>
-          <w:b/>
-          <w:bCs/>
-          <w:color w:val="00319F"/>
-          <w:sz w:val="36"/>
-          <w:szCs w:val="36"/>
-        </w:rPr>
-      </w:pPr>
-    </w:p>
-    <w:p>
-      <w:pPr>
-        <w:rPr>
-          <w:b/>
-          <w:bCs/>
-          <w:color w:val="00319F"/>
-          <w:sz w:val="36"/>
-          <w:szCs w:val="36"/>
-        </w:rPr>
-      </w:pPr>
-    </w:p>
-    <w:p>
-      <w:pPr>
-        <w:rPr>
-          <w:b/>
-          <w:bCs/>
-          <w:color w:val="00319F"/>
-          <w:sz w:val="36"/>
-          <w:szCs w:val="36"/>
-        </w:rPr>
-      </w:pPr>
-    </w:p>
-    <w:p>
-      <w:pPr>
-        <w:rPr>
-          <w:b/>
-          <w:bCs/>
-          <w:color w:val="00319F"/>
-          <w:sz w:val="36"/>
-          <w:szCs w:val="36"/>
-        </w:rPr>
-      </w:pPr>
-    </w:p>
-    <w:p>
-      <w:pPr>
-        <w:rPr>
-          <w:b/>
-          <w:bCs/>
-          <w:color w:val="00319F"/>
-          <w:sz w:val="36"/>
-          <w:szCs w:val="36"/>
-        </w:rPr>
-      </w:pPr>
-    </w:p>
-    <w:p>
-      <w:pPr>
-        <w:rPr>
-          <w:b/>
-          <w:bCs/>
-          <w:color w:val="00319F"/>
-          <w:sz w:val="36"/>
-          <w:szCs w:val="36"/>
+          <w:lang w:val="en-US"/>
+        </w:rPr>
+      </w:pPr>
+    </w:p>
+    <w:p>
+      <w:pPr>
+        <w:rPr>
+          <w:b/>
+          <w:bCs/>
+          <w:color w:val="00319F"/>
+          <w:sz w:val="36"/>
+          <w:szCs w:val="36"/>
+          <w:lang w:val="en-US"/>
+        </w:rPr>
+      </w:pPr>
+    </w:p>
+    <w:p>
+      <w:pPr>
+        <w:rPr>
+          <w:b/>
+          <w:bCs/>
+          <w:color w:val="00319F"/>
+          <w:sz w:val="36"/>
+          <w:szCs w:val="36"/>
+          <w:lang w:val="en-US"/>
+        </w:rPr>
+      </w:pPr>
+    </w:p>
+    <w:p>
+      <w:pPr>
+        <w:rPr>
+          <w:b/>
+          <w:bCs/>
+          <w:color w:val="00319F"/>
+          <w:sz w:val="36"/>
+          <w:szCs w:val="36"/>
+          <w:lang w:val="en-US"/>
+        </w:rPr>
+      </w:pPr>
+    </w:p>
+    <w:p>
+      <w:pPr>
+        <w:rPr>
+          <w:b/>
+          <w:bCs/>
+          <w:color w:val="00319F"/>
+          <w:sz w:val="36"/>
+          <w:szCs w:val="36"/>
+          <w:lang w:val="en-US"/>
+        </w:rPr>
+      </w:pPr>
+    </w:p>
+    <w:p>
+      <w:pPr>
+        <w:rPr>
+          <w:b/>
+          <w:bCs/>
+          <w:color w:val="00319F"/>
+          <w:sz w:val="36"/>
+          <w:szCs w:val="36"/>
+          <w:lang w:val="en-US"/>
+        </w:rPr>
+      </w:pPr>
+    </w:p>
+    <w:p>
+      <w:pPr>
+        <w:rPr>
+          <w:b/>
+          <w:bCs/>
+          <w:color w:val="00319F"/>
+          <w:sz w:val="36"/>
+          <w:szCs w:val="36"/>
+          <w:lang w:val="en-US"/>
+        </w:rPr>
+      </w:pPr>
+    </w:p>
+    <w:p>
+      <w:pPr>
+        <w:rPr>
+          <w:b/>
+          <w:bCs/>
+          <w:color w:val="00319F"/>
+          <w:sz w:val="36"/>
+          <w:szCs w:val="36"/>
+          <w:lang w:val="en-US"/>
+        </w:rPr>
+      </w:pPr>
+    </w:p>
+    <w:p>
+      <w:pPr>
+        <w:rPr>
+          <w:b/>
+          <w:bCs/>
+          <w:color w:val="00319F"/>
+          <w:sz w:val="36"/>
+          <w:szCs w:val="36"/>
+          <w:lang w:val="en-US"/>
+        </w:rPr>
+      </w:pPr>
+    </w:p>
+    <w:p>
+      <w:pPr>
+        <w:rPr>
+          <w:b/>
+          <w:bCs/>
+          <w:color w:val="00319F"/>
+          <w:sz w:val="36"/>
+          <w:szCs w:val="36"/>
+          <w:lang w:val="en-US"/>
+        </w:rPr>
+      </w:pPr>
+    </w:p>
+    <w:p>
+      <w:pPr>
+        <w:rPr>
+          <w:b/>
+          <w:bCs/>
+          <w:color w:val="00319F"/>
+          <w:sz w:val="36"/>
+          <w:szCs w:val="36"/>
+          <w:lang w:val="en-US"/>
+        </w:rPr>
+      </w:pPr>
+    </w:p>
+    <w:p>
+      <w:pPr>
+        <w:rPr>
+          <w:b/>
+          <w:bCs/>
+          <w:color w:val="00319F"/>
+          <w:sz w:val="36"/>
+          <w:szCs w:val="36"/>
+          <w:lang w:val="en-US"/>
+        </w:rPr>
+      </w:pPr>
+    </w:p>
+    <w:p>
+      <w:pPr>
+        <w:rPr>
+          <w:b/>
+          <w:bCs/>
+          <w:color w:val="00319F"/>
+          <w:sz w:val="36"/>
+          <w:szCs w:val="36"/>
+          <w:lang w:val="en-US"/>
+        </w:rPr>
+      </w:pPr>
+    </w:p>
+    <w:p>
+      <w:pPr>
+        <w:rPr>
+          <w:b/>
+          <w:bCs/>
+          <w:color w:val="00319F"/>
+          <w:sz w:val="36"/>
+          <w:szCs w:val="36"/>
+          <w:lang w:val="en-US"/>
         </w:rPr>
       </w:pPr>
     </w:p>
@@ -8432,40 +8449,20 @@
         <w:rPr>
           <w:sz w:val="48"/>
           <w:szCs w:val="48"/>
-          <w:lang w:val="en-US"/>
         </w:rPr>
       </w:pPr>
       <w:r>
         <w:rPr>
           <w:sz w:val="48"/>
           <w:szCs w:val="48"/>
-          <w:lang w:val="en-US"/>
         </w:rPr>
         <w:lastRenderedPageBreak/>
         <w:t xml:space="preserve">MODIFICACIÓN DE DATOS </w:t>
       </w:r>
     </w:p>
-    <w:p>
-      <w:pPr>
-        <w:rPr>
-          <w:lang w:val="en-US"/>
-        </w:rPr>
-      </w:pPr>
-    </w:p>
-    <w:p>
-      <w:pPr>
-        <w:rPr>
-          <w:lang w:val="en-US"/>
-        </w:rPr>
-      </w:pPr>
-    </w:p>
-    <w:p>
-      <w:pPr>
-        <w:rPr>
-          <w:lang w:val="en-US"/>
-        </w:rPr>
-      </w:pPr>
-    </w:p>
+    <w:p/>
+    <w:p/>
+    <w:p/>
     <w:p>
       <w:pPr>
         <w:pStyle w:val="Default"/>
@@ -8698,6 +8695,293 @@
           <w:sz w:val="28"/>
           <w:szCs w:val="28"/>
         </w:rPr>
+        <w:t xml:space="preserve">UPDATE </w:t>
+      </w:r>
+      <w:r>
+        <w:rPr>
+          <w:color w:val="404040"/>
+          <w:sz w:val="28"/>
+          <w:szCs w:val="28"/>
+        </w:rPr>
+        <w:t xml:space="preserve">alumno </w:t>
+      </w:r>
+      <w:r>
+        <w:rPr>
+          <w:b/>
+          <w:bCs/>
+          <w:color w:val="00319F"/>
+          <w:sz w:val="28"/>
+          <w:szCs w:val="28"/>
+        </w:rPr>
+        <w:t xml:space="preserve">SET </w:t>
+      </w:r>
+      <w:r>
+        <w:rPr>
+          <w:color w:val="404040"/>
+          <w:sz w:val="28"/>
+          <w:szCs w:val="28"/>
+        </w:rPr>
+        <w:t xml:space="preserve">nombre = ‘Anna’, apellido = ‘Fernández’ </w:t>
+      </w:r>
+    </w:p>
+    <w:p>
+      <w:pPr>
+        <w:pStyle w:val="Default"/>
+        <w:rPr>
+          <w:color w:val="404040"/>
+          <w:sz w:val="28"/>
+          <w:szCs w:val="28"/>
+        </w:rPr>
+      </w:pPr>
+      <w:r>
+        <w:rPr>
+          <w:b/>
+          <w:bCs/>
+          <w:color w:val="00319F"/>
+          <w:sz w:val="28"/>
+          <w:szCs w:val="28"/>
+        </w:rPr>
+        <w:t xml:space="preserve">WHERE </w:t>
+      </w:r>
+      <w:r>
+        <w:rPr>
+          <w:color w:val="404040"/>
+          <w:sz w:val="28"/>
+          <w:szCs w:val="28"/>
+        </w:rPr>
+        <w:t>DNI = ‘11111111A’;</w:t>
+      </w:r>
+    </w:p>
+    <w:p>
+      <w:pPr>
+        <w:pStyle w:val="Default"/>
+        <w:rPr>
+          <w:color w:val="404040"/>
+          <w:sz w:val="28"/>
+          <w:szCs w:val="28"/>
+        </w:rPr>
+      </w:pPr>
+    </w:p>
+    <w:p>
+      <w:pPr>
+        <w:pStyle w:val="Default"/>
+        <w:rPr>
+          <w:color w:val="404040"/>
+          <w:sz w:val="28"/>
+          <w:szCs w:val="28"/>
+        </w:rPr>
+      </w:pPr>
+      <w:r>
+        <w:rPr>
+          <w:color w:val="404040"/>
+          <w:sz w:val="28"/>
+          <w:szCs w:val="28"/>
+        </w:rPr>
+        <w:t># Actualiza la nota de alumno con DNI: 11111111A y asignatura ‘Bases de Datos’ a un 8:</w:t>
+      </w:r>
+    </w:p>
+    <w:p>
+      <w:pPr>
+        <w:pStyle w:val="Default"/>
+        <w:rPr>
+          <w:color w:val="404040"/>
+          <w:sz w:val="28"/>
+          <w:szCs w:val="28"/>
+        </w:rPr>
+      </w:pPr>
+    </w:p>
+    <w:p>
+      <w:pPr>
+        <w:pStyle w:val="Default"/>
+        <w:rPr>
+          <w:color w:val="404040"/>
+          <w:sz w:val="28"/>
+          <w:szCs w:val="28"/>
+        </w:rPr>
+      </w:pPr>
+      <w:r>
+        <w:rPr>
+          <w:b/>
+          <w:bCs/>
+          <w:color w:val="00319F"/>
+          <w:sz w:val="28"/>
+          <w:szCs w:val="28"/>
+        </w:rPr>
+        <w:t xml:space="preserve">UPDATE </w:t>
+      </w:r>
+      <w:r>
+        <w:rPr>
+          <w:color w:val="404040"/>
+          <w:sz w:val="28"/>
+          <w:szCs w:val="28"/>
+        </w:rPr>
+        <w:t xml:space="preserve">estudia AS e, asignatura AS a </w:t>
+      </w:r>
+      <w:r>
+        <w:rPr>
+          <w:b/>
+          <w:bCs/>
+          <w:color w:val="00319F"/>
+          <w:sz w:val="28"/>
+          <w:szCs w:val="28"/>
+        </w:rPr>
+        <w:t xml:space="preserve">SET </w:t>
+      </w:r>
+      <w:r>
+        <w:rPr>
+          <w:color w:val="404040"/>
+          <w:sz w:val="28"/>
+          <w:szCs w:val="28"/>
+        </w:rPr>
+        <w:t>nota = 8</w:t>
+      </w:r>
+    </w:p>
+    <w:p>
+      <w:pPr>
+        <w:rPr>
+          <w:b/>
+          <w:bCs/>
+          <w:color w:val="F4C744"/>
+          <w:sz w:val="28"/>
+          <w:szCs w:val="28"/>
+        </w:rPr>
+      </w:pPr>
+      <w:r>
+        <w:rPr>
+          <w:b/>
+          <w:bCs/>
+          <w:color w:val="00319F"/>
+          <w:sz w:val="28"/>
+          <w:szCs w:val="28"/>
+        </w:rPr>
+        <w:t xml:space="preserve">WHERE </w:t>
+      </w:r>
+      <w:proofErr w:type="spellStart"/>
+      <w:r>
+        <w:rPr>
+          <w:color w:val="404040"/>
+          <w:sz w:val="28"/>
+          <w:szCs w:val="28"/>
+        </w:rPr>
+        <w:t>e.id_asignatura</w:t>
+      </w:r>
+      <w:proofErr w:type="spellEnd"/>
+      <w:r>
+        <w:rPr>
+          <w:color w:val="404040"/>
+          <w:sz w:val="28"/>
+          <w:szCs w:val="28"/>
+        </w:rPr>
+        <w:t xml:space="preserve">= </w:t>
+      </w:r>
+      <w:proofErr w:type="spellStart"/>
+      <w:r>
+        <w:rPr>
+          <w:color w:val="404040"/>
+          <w:sz w:val="28"/>
+          <w:szCs w:val="28"/>
+        </w:rPr>
+        <w:t>a.id_asignatura</w:t>
+      </w:r>
+      <w:proofErr w:type="spellEnd"/>
+      <w:r>
+        <w:rPr>
+          <w:color w:val="404040"/>
+          <w:sz w:val="28"/>
+          <w:szCs w:val="28"/>
+        </w:rPr>
+        <w:t xml:space="preserve"> AND </w:t>
+      </w:r>
+      <w:proofErr w:type="spellStart"/>
+      <w:proofErr w:type="gramStart"/>
+      <w:r>
+        <w:rPr>
+          <w:color w:val="404040"/>
+          <w:sz w:val="28"/>
+          <w:szCs w:val="28"/>
+        </w:rPr>
+        <w:t>a.nombre</w:t>
+      </w:r>
+      <w:proofErr w:type="spellEnd"/>
+      <w:proofErr w:type="gramEnd"/>
+      <w:r>
+        <w:rPr>
+          <w:color w:val="404040"/>
+          <w:sz w:val="28"/>
+          <w:szCs w:val="28"/>
+        </w:rPr>
+        <w:t>= ‘Bases de Datos’;</w:t>
+      </w:r>
+    </w:p>
+    <w:p>
+      <w:pPr>
+        <w:rPr>
+          <w:b/>
+          <w:bCs/>
+          <w:color w:val="F4C744"/>
+          <w:sz w:val="28"/>
+          <w:szCs w:val="28"/>
+        </w:rPr>
+      </w:pPr>
+    </w:p>
+    <w:p>
+      <w:pPr>
+        <w:rPr>
+          <w:b/>
+          <w:bCs/>
+          <w:color w:val="F4C744"/>
+          <w:sz w:val="28"/>
+          <w:szCs w:val="28"/>
+        </w:rPr>
+      </w:pPr>
+    </w:p>
+    <w:p>
+      <w:pPr>
+        <w:pStyle w:val="Default"/>
+        <w:rPr>
+          <w:color w:val="404040"/>
+          <w:sz w:val="28"/>
+          <w:szCs w:val="28"/>
+        </w:rPr>
+      </w:pPr>
+      <w:r>
+        <w:rPr>
+          <w:color w:val="404040"/>
+          <w:sz w:val="28"/>
+          <w:szCs w:val="28"/>
+        </w:rPr>
+        <w:t># Actualiza la descripción de las 4 primeras asignaturas ordenando por id con el texto ‘Asignatura troncal’:</w:t>
+      </w:r>
+    </w:p>
+    <w:p>
+      <w:pPr>
+        <w:pStyle w:val="Default"/>
+        <w:rPr>
+          <w:color w:val="404040"/>
+          <w:sz w:val="28"/>
+          <w:szCs w:val="28"/>
+        </w:rPr>
+      </w:pPr>
+    </w:p>
+    <w:p>
+      <w:pPr>
+        <w:pStyle w:val="Default"/>
+        <w:rPr>
+          <w:color w:val="404040"/>
+          <w:sz w:val="28"/>
+          <w:szCs w:val="28"/>
+          <w:lang w:val="en-US"/>
+        </w:rPr>
+      </w:pPr>
+      <w:r>
+        <w:rPr>
+          <w:b/>
+          <w:bCs/>
+          <w:color w:val="00319F"/>
+          <w:sz w:val="28"/>
+          <w:szCs w:val="28"/>
+          <w:lang w:val="en-US"/>
+        </w:rPr>
         <w:t>UPDATE</w:t>
       </w:r>
       <w:r>
@@ -8707,24 +8991,38 @@
           <w:color w:val="00319F"/>
           <w:sz w:val="28"/>
           <w:szCs w:val="28"/>
+          <w:lang w:val="en-US"/>
         </w:rPr>
         <w:t xml:space="preserve"> </w:t>
       </w:r>
-      <w:r>
-        <w:rPr>
-          <w:color w:val="404040"/>
-          <w:sz w:val="28"/>
-          <w:szCs w:val="28"/>
-        </w:rPr>
-        <w:t xml:space="preserve">alumno </w:t>
-      </w:r>
-      <w:r>
-        <w:rPr>
-          <w:b/>
-          <w:bCs/>
-          <w:color w:val="00319F"/>
-          <w:sz w:val="28"/>
-          <w:szCs w:val="28"/>
+      <w:proofErr w:type="spellStart"/>
+      <w:r>
+        <w:rPr>
+          <w:color w:val="404040"/>
+          <w:sz w:val="28"/>
+          <w:szCs w:val="28"/>
+          <w:lang w:val="en-US"/>
+        </w:rPr>
+        <w:t>asignatura</w:t>
+      </w:r>
+      <w:proofErr w:type="spellEnd"/>
+      <w:r>
+        <w:rPr>
+          <w:color w:val="404040"/>
+          <w:sz w:val="28"/>
+          <w:szCs w:val="28"/>
+          <w:lang w:val="en-US"/>
+        </w:rPr>
+        <w:t xml:space="preserve"> </w:t>
+      </w:r>
+      <w:r>
+        <w:rPr>
+          <w:b/>
+          <w:bCs/>
+          <w:color w:val="00319F"/>
+          <w:sz w:val="28"/>
+          <w:szCs w:val="28"/>
+          <w:lang w:val="en-US"/>
         </w:rPr>
         <w:t>SET</w:t>
       </w:r>
@@ -8735,438 +9033,154 @@
           <w:color w:val="00319F"/>
           <w:sz w:val="28"/>
           <w:szCs w:val="28"/>
+          <w:lang w:val="en-US"/>
         </w:rPr>
         <w:t xml:space="preserve"> </w:t>
       </w:r>
-      <w:r>
-        <w:rPr>
-          <w:color w:val="404040"/>
-          <w:sz w:val="28"/>
-          <w:szCs w:val="28"/>
-        </w:rPr>
-        <w:t xml:space="preserve">nombre = ‘Anna’, apellido = ‘Fernández’ </w:t>
-      </w:r>
-    </w:p>
-    <w:p>
-      <w:pPr>
-        <w:pStyle w:val="Default"/>
-        <w:rPr>
-          <w:color w:val="404040"/>
-          <w:sz w:val="28"/>
-          <w:szCs w:val="28"/>
-        </w:rPr>
-      </w:pPr>
-      <w:r>
-        <w:rPr>
-          <w:b/>
-          <w:bCs/>
-          <w:color w:val="00319F"/>
-          <w:sz w:val="28"/>
-          <w:szCs w:val="28"/>
-        </w:rPr>
-        <w:t>WHERE</w:t>
-      </w:r>
-      <w:r>
-        <w:rPr>
-          <w:b/>
-          <w:bCs/>
-          <w:color w:val="00319F"/>
-          <w:sz w:val="28"/>
-          <w:szCs w:val="28"/>
+      <w:proofErr w:type="spellStart"/>
+      <w:r>
+        <w:rPr>
+          <w:color w:val="404040"/>
+          <w:sz w:val="28"/>
+          <w:szCs w:val="28"/>
+          <w:lang w:val="en-US"/>
+        </w:rPr>
+        <w:t>descripcion</w:t>
+      </w:r>
+      <w:proofErr w:type="spellEnd"/>
+      <w:r>
+        <w:rPr>
+          <w:color w:val="404040"/>
+          <w:sz w:val="28"/>
+          <w:szCs w:val="28"/>
+          <w:lang w:val="en-US"/>
+        </w:rPr>
+        <w:t>= ‘</w:t>
+      </w:r>
+      <w:proofErr w:type="spellStart"/>
+      <w:r>
+        <w:rPr>
+          <w:color w:val="404040"/>
+          <w:sz w:val="28"/>
+          <w:szCs w:val="28"/>
+          <w:lang w:val="en-US"/>
+        </w:rPr>
+        <w:t>Asignatura</w:t>
+      </w:r>
+      <w:proofErr w:type="spellEnd"/>
+      <w:r>
+        <w:rPr>
+          <w:color w:val="404040"/>
+          <w:sz w:val="28"/>
+          <w:szCs w:val="28"/>
+          <w:lang w:val="en-US"/>
         </w:rPr>
         <w:t xml:space="preserve"> </w:t>
       </w:r>
-      <w:r>
-        <w:rPr>
-          <w:color w:val="404040"/>
-          <w:sz w:val="28"/>
-          <w:szCs w:val="28"/>
-        </w:rPr>
-        <w:t>DNI = ‘11111111A’;</w:t>
-      </w:r>
-    </w:p>
-    <w:p>
-      <w:pPr>
-        <w:pStyle w:val="Default"/>
-        <w:rPr>
-          <w:color w:val="404040"/>
-          <w:sz w:val="28"/>
-          <w:szCs w:val="28"/>
-        </w:rPr>
-      </w:pPr>
-    </w:p>
-    <w:p>
-      <w:pPr>
-        <w:pStyle w:val="Default"/>
-        <w:rPr>
-          <w:color w:val="404040"/>
-          <w:sz w:val="28"/>
-          <w:szCs w:val="28"/>
-        </w:rPr>
-      </w:pPr>
-      <w:r>
-        <w:rPr>
-          <w:color w:val="404040"/>
-          <w:sz w:val="28"/>
-          <w:szCs w:val="28"/>
-        </w:rPr>
-        <w:t># Actualiza la nota de alumno con DNI: 11111111A y asignatura ‘Bases de Datos’ a un 8:</w:t>
-      </w:r>
-    </w:p>
-    <w:p>
-      <w:pPr>
-        <w:pStyle w:val="Default"/>
-        <w:rPr>
-          <w:color w:val="404040"/>
-          <w:sz w:val="28"/>
-          <w:szCs w:val="28"/>
-        </w:rPr>
-      </w:pPr>
-    </w:p>
-    <w:p>
-      <w:pPr>
-        <w:pStyle w:val="Default"/>
-        <w:rPr>
-          <w:color w:val="404040"/>
-          <w:sz w:val="28"/>
-          <w:szCs w:val="28"/>
-        </w:rPr>
-      </w:pPr>
-      <w:r>
-        <w:rPr>
-          <w:b/>
-          <w:bCs/>
-          <w:color w:val="00319F"/>
-          <w:sz w:val="28"/>
-          <w:szCs w:val="28"/>
-        </w:rPr>
-        <w:t>UPDATE</w:t>
-      </w:r>
-      <w:r>
-        <w:rPr>
-          <w:b/>
-          <w:bCs/>
-          <w:color w:val="00319F"/>
-          <w:sz w:val="28"/>
-          <w:szCs w:val="28"/>
+      <w:proofErr w:type="spellStart"/>
+      <w:r>
+        <w:rPr>
+          <w:color w:val="404040"/>
+          <w:sz w:val="28"/>
+          <w:szCs w:val="28"/>
+          <w:lang w:val="en-US"/>
+        </w:rPr>
+        <w:t>troncal</w:t>
+      </w:r>
+      <w:proofErr w:type="spellEnd"/>
+      <w:r>
+        <w:rPr>
+          <w:color w:val="404040"/>
+          <w:sz w:val="28"/>
+          <w:szCs w:val="28"/>
+          <w:lang w:val="en-US"/>
+        </w:rPr>
+        <w:t xml:space="preserve">’ </w:t>
+      </w:r>
+    </w:p>
+    <w:p>
+      <w:pPr>
+        <w:pStyle w:val="Default"/>
+        <w:ind w:firstLine="708"/>
+        <w:rPr>
+          <w:color w:val="00319F"/>
+          <w:sz w:val="28"/>
+          <w:szCs w:val="28"/>
+          <w:lang w:val="en-US"/>
+        </w:rPr>
+      </w:pPr>
+      <w:r>
+        <w:rPr>
+          <w:b/>
+          <w:bCs/>
+          <w:color w:val="00319F"/>
+          <w:sz w:val="28"/>
+          <w:szCs w:val="28"/>
+          <w:lang w:val="en-US"/>
+        </w:rPr>
+        <w:t xml:space="preserve">ORDER BY </w:t>
+      </w:r>
+      <w:proofErr w:type="spellStart"/>
+      <w:r>
+        <w:rPr>
+          <w:color w:val="404040"/>
+          <w:sz w:val="28"/>
+          <w:szCs w:val="28"/>
+          <w:lang w:val="en-US"/>
+        </w:rPr>
+        <w:t>id_asignatura</w:t>
+      </w:r>
+      <w:r>
+        <w:rPr>
+          <w:b/>
+          <w:bCs/>
+          <w:color w:val="00319F"/>
+          <w:sz w:val="28"/>
+          <w:szCs w:val="28"/>
+          <w:lang w:val="en-US"/>
+        </w:rPr>
+        <w:t>ASC</w:t>
+      </w:r>
+      <w:proofErr w:type="spellEnd"/>
+    </w:p>
+    <w:p>
+      <w:pPr>
+        <w:pStyle w:val="Default"/>
+        <w:ind w:firstLine="708"/>
+        <w:rPr>
+          <w:color w:val="404040"/>
+          <w:sz w:val="28"/>
+          <w:szCs w:val="28"/>
+        </w:rPr>
+      </w:pPr>
+      <w:r>
+        <w:rPr>
+          <w:b/>
+          <w:bCs/>
+          <w:color w:val="00319F"/>
+          <w:sz w:val="28"/>
+          <w:szCs w:val="28"/>
+          <w:lang w:val="en-US"/>
         </w:rPr>
         <w:t xml:space="preserve"> </w:t>
       </w:r>
       <w:r>
         <w:rPr>
-          <w:color w:val="404040"/>
-          <w:sz w:val="28"/>
-          <w:szCs w:val="28"/>
-        </w:rPr>
-        <w:t xml:space="preserve">estudia AS e, asignatura AS a </w:t>
-      </w:r>
-      <w:r>
-        <w:rPr>
-          <w:b/>
-          <w:bCs/>
-          <w:color w:val="00319F"/>
-          <w:sz w:val="28"/>
-          <w:szCs w:val="28"/>
-        </w:rPr>
-        <w:t>SET</w:t>
-      </w:r>
-      <w:r>
-        <w:rPr>
-          <w:b/>
-          <w:bCs/>
-          <w:color w:val="00319F"/>
-          <w:sz w:val="28"/>
-          <w:szCs w:val="28"/>
-        </w:rPr>
-        <w:t xml:space="preserve"> </w:t>
-      </w:r>
-      <w:r>
-        <w:rPr>
-          <w:color w:val="404040"/>
-          <w:sz w:val="28"/>
-          <w:szCs w:val="28"/>
-        </w:rPr>
-        <w:t>nota = 8</w:t>
-      </w:r>
-    </w:p>
-    <w:p>
-      <w:pPr>
-        <w:rPr>
-          <w:b/>
-          <w:bCs/>
-          <w:color w:val="F4C744"/>
-          <w:sz w:val="28"/>
-          <w:szCs w:val="28"/>
-        </w:rPr>
-      </w:pPr>
-      <w:r>
-        <w:rPr>
-          <w:b/>
-          <w:bCs/>
-          <w:color w:val="00319F"/>
-          <w:sz w:val="28"/>
-          <w:szCs w:val="28"/>
-        </w:rPr>
-        <w:t>WHERE</w:t>
-      </w:r>
-      <w:r>
-        <w:rPr>
-          <w:b/>
-          <w:bCs/>
-          <w:color w:val="00319F"/>
-          <w:sz w:val="28"/>
-          <w:szCs w:val="28"/>
-        </w:rPr>
-        <w:t xml:space="preserve"> </w:t>
-      </w:r>
-      <w:proofErr w:type="spellStart"/>
-      <w:r>
-        <w:rPr>
-          <w:color w:val="404040"/>
-          <w:sz w:val="28"/>
-          <w:szCs w:val="28"/>
-        </w:rPr>
-        <w:t>e.id_asignatura</w:t>
-      </w:r>
-      <w:proofErr w:type="spellEnd"/>
-      <w:r>
-        <w:rPr>
-          <w:color w:val="404040"/>
-          <w:sz w:val="28"/>
-          <w:szCs w:val="28"/>
-        </w:rPr>
-        <w:t xml:space="preserve">= </w:t>
-      </w:r>
-      <w:proofErr w:type="spellStart"/>
-      <w:r>
-        <w:rPr>
-          <w:color w:val="404040"/>
-          <w:sz w:val="28"/>
-          <w:szCs w:val="28"/>
-        </w:rPr>
-        <w:t>a.id_asignatura</w:t>
-      </w:r>
-      <w:proofErr w:type="spellEnd"/>
-      <w:r>
-        <w:rPr>
-          <w:color w:val="404040"/>
-          <w:sz w:val="28"/>
-          <w:szCs w:val="28"/>
-        </w:rPr>
-        <w:t xml:space="preserve"> </w:t>
-      </w:r>
-      <w:r>
-        <w:rPr>
-          <w:color w:val="404040"/>
-          <w:sz w:val="28"/>
-          <w:szCs w:val="28"/>
-        </w:rPr>
-        <w:t xml:space="preserve">AND </w:t>
-      </w:r>
-      <w:proofErr w:type="spellStart"/>
-      <w:proofErr w:type="gramStart"/>
-      <w:r>
-        <w:rPr>
-          <w:color w:val="404040"/>
-          <w:sz w:val="28"/>
-          <w:szCs w:val="28"/>
-        </w:rPr>
-        <w:t>a.nombre</w:t>
-      </w:r>
-      <w:proofErr w:type="spellEnd"/>
-      <w:proofErr w:type="gramEnd"/>
-      <w:r>
-        <w:rPr>
-          <w:color w:val="404040"/>
-          <w:sz w:val="28"/>
-          <w:szCs w:val="28"/>
-        </w:rPr>
-        <w:t>= ‘Bases de Datos’;</w:t>
-      </w:r>
-    </w:p>
-    <w:p>
-      <w:pPr>
-        <w:rPr>
-          <w:b/>
-          <w:bCs/>
-          <w:color w:val="F4C744"/>
-          <w:sz w:val="28"/>
-          <w:szCs w:val="28"/>
-        </w:rPr>
-      </w:pPr>
-    </w:p>
-    <w:p>
-      <w:pPr>
-        <w:rPr>
-          <w:b/>
-          <w:bCs/>
-          <w:color w:val="F4C744"/>
-          <w:sz w:val="28"/>
-          <w:szCs w:val="28"/>
-        </w:rPr>
-      </w:pPr>
-    </w:p>
-    <w:p>
-      <w:pPr>
-        <w:pStyle w:val="Default"/>
-        <w:rPr>
-          <w:color w:val="404040"/>
-          <w:sz w:val="28"/>
-          <w:szCs w:val="28"/>
-        </w:rPr>
-      </w:pPr>
-      <w:r>
-        <w:rPr>
-          <w:color w:val="404040"/>
-          <w:sz w:val="28"/>
-          <w:szCs w:val="28"/>
-        </w:rPr>
-        <w:t># Actualiza la descripción de las 4 primeras asignaturas ordenando por id con el texto ‘Asignatura troncal’:</w:t>
-      </w:r>
-    </w:p>
-    <w:p>
-      <w:pPr>
-        <w:pStyle w:val="Default"/>
-        <w:rPr>
-          <w:color w:val="404040"/>
-          <w:sz w:val="28"/>
-          <w:szCs w:val="28"/>
-        </w:rPr>
-      </w:pPr>
-    </w:p>
-    <w:p>
-      <w:pPr>
-        <w:pStyle w:val="Default"/>
-        <w:rPr>
-          <w:color w:val="404040"/>
-          <w:sz w:val="28"/>
-          <w:szCs w:val="28"/>
-          <w:lang w:val="en-US"/>
-        </w:rPr>
-      </w:pPr>
-      <w:r>
-        <w:rPr>
-          <w:b/>
-          <w:bCs/>
-          <w:color w:val="00319F"/>
-          <w:sz w:val="28"/>
-          <w:szCs w:val="28"/>
-          <w:lang w:val="en-US"/>
-        </w:rPr>
-        <w:t>UPDATE</w:t>
-      </w:r>
-      <w:r>
-        <w:rPr>
-          <w:b/>
-          <w:bCs/>
-          <w:color w:val="00319F"/>
-          <w:sz w:val="28"/>
-          <w:szCs w:val="28"/>
-          <w:lang w:val="en-US"/>
-        </w:rPr>
-        <w:t xml:space="preserve"> </w:t>
-      </w:r>
-      <w:proofErr w:type="spellStart"/>
-      <w:r>
-        <w:rPr>
-          <w:color w:val="404040"/>
-          <w:sz w:val="28"/>
-          <w:szCs w:val="28"/>
-          <w:lang w:val="en-US"/>
-        </w:rPr>
-        <w:t>asignatura</w:t>
-      </w:r>
-      <w:proofErr w:type="spellEnd"/>
-      <w:r>
-        <w:rPr>
-          <w:color w:val="404040"/>
-          <w:sz w:val="28"/>
-          <w:szCs w:val="28"/>
-          <w:lang w:val="en-US"/>
-        </w:rPr>
-        <w:t xml:space="preserve"> </w:t>
-      </w:r>
-      <w:r>
-        <w:rPr>
-          <w:b/>
-          <w:bCs/>
-          <w:color w:val="00319F"/>
-          <w:sz w:val="28"/>
-          <w:szCs w:val="28"/>
-          <w:lang w:val="en-US"/>
-        </w:rPr>
-        <w:t>SET</w:t>
-      </w:r>
-      <w:r>
-        <w:rPr>
-          <w:b/>
-          <w:bCs/>
-          <w:color w:val="00319F"/>
-          <w:sz w:val="28"/>
-          <w:szCs w:val="28"/>
-          <w:lang w:val="en-US"/>
-        </w:rPr>
-        <w:t xml:space="preserve"> </w:t>
-      </w:r>
-      <w:proofErr w:type="spellStart"/>
-      <w:r>
-        <w:rPr>
-          <w:color w:val="404040"/>
-          <w:sz w:val="28"/>
-          <w:szCs w:val="28"/>
-          <w:lang w:val="en-US"/>
-        </w:rPr>
-        <w:t>descripcion</w:t>
-      </w:r>
-      <w:proofErr w:type="spellEnd"/>
-      <w:r>
-        <w:rPr>
-          <w:color w:val="404040"/>
-          <w:sz w:val="28"/>
-          <w:szCs w:val="28"/>
-          <w:lang w:val="en-US"/>
-        </w:rPr>
-        <w:t>= ‘</w:t>
-      </w:r>
-      <w:proofErr w:type="spellStart"/>
-      <w:r>
-        <w:rPr>
-          <w:color w:val="404040"/>
-          <w:sz w:val="28"/>
-          <w:szCs w:val="28"/>
-          <w:lang w:val="en-US"/>
-        </w:rPr>
-        <w:t>Asignatura</w:t>
-      </w:r>
-      <w:proofErr w:type="spellEnd"/>
-      <w:r>
-        <w:rPr>
-          <w:color w:val="404040"/>
-          <w:sz w:val="28"/>
-          <w:szCs w:val="28"/>
-          <w:lang w:val="en-US"/>
-        </w:rPr>
-        <w:t xml:space="preserve"> </w:t>
-      </w:r>
-      <w:proofErr w:type="spellStart"/>
-      <w:r>
-        <w:rPr>
-          <w:color w:val="404040"/>
-          <w:sz w:val="28"/>
-          <w:szCs w:val="28"/>
-          <w:lang w:val="en-US"/>
-        </w:rPr>
-        <w:t>troncal</w:t>
-      </w:r>
-      <w:proofErr w:type="spellEnd"/>
-      <w:r>
-        <w:rPr>
-          <w:color w:val="404040"/>
-          <w:sz w:val="28"/>
-          <w:szCs w:val="28"/>
-          <w:lang w:val="en-US"/>
-        </w:rPr>
-        <w:t xml:space="preserve">’ </w:t>
+          <w:b/>
+          <w:bCs/>
+          <w:color w:val="00319F"/>
+          <w:sz w:val="28"/>
+          <w:szCs w:val="28"/>
+        </w:rPr>
+        <w:t xml:space="preserve">LIMIT </w:t>
+      </w:r>
+      <w:r>
+        <w:rPr>
+          <w:color w:val="404040"/>
+          <w:sz w:val="28"/>
+          <w:szCs w:val="28"/>
+        </w:rPr>
+        <w:t>4;</w:t>
       </w:r>
     </w:p>
     <w:p>
@@ -9174,100 +9188,6 @@
         <w:pStyle w:val="Default"/>
         <w:ind w:firstLine="708"/>
         <w:rPr>
-          <w:color w:val="00319F"/>
-          <w:sz w:val="28"/>
-          <w:szCs w:val="28"/>
-          <w:lang w:val="en-US"/>
-        </w:rPr>
-      </w:pPr>
-      <w:r>
-        <w:rPr>
-          <w:b/>
-          <w:bCs/>
-          <w:color w:val="00319F"/>
-          <w:sz w:val="28"/>
-          <w:szCs w:val="28"/>
-          <w:lang w:val="en-US"/>
-        </w:rPr>
-        <w:t xml:space="preserve">ORDER BY </w:t>
-      </w:r>
-      <w:proofErr w:type="spellStart"/>
-      <w:r>
-        <w:rPr>
-          <w:color w:val="404040"/>
-          <w:sz w:val="28"/>
-          <w:szCs w:val="28"/>
-          <w:lang w:val="en-US"/>
-        </w:rPr>
-        <w:t>id_asignatura</w:t>
-      </w:r>
-      <w:r>
-        <w:rPr>
-          <w:b/>
-          <w:bCs/>
-          <w:color w:val="00319F"/>
-          <w:sz w:val="28"/>
-          <w:szCs w:val="28"/>
-          <w:lang w:val="en-US"/>
-        </w:rPr>
-        <w:t>ASC</w:t>
-      </w:r>
-      <w:proofErr w:type="spellEnd"/>
-    </w:p>
-    <w:p>
-      <w:pPr>
-        <w:pStyle w:val="Default"/>
-        <w:ind w:firstLine="708"/>
-        <w:rPr>
-          <w:color w:val="404040"/>
-          <w:sz w:val="28"/>
-          <w:szCs w:val="28"/>
-        </w:rPr>
-      </w:pPr>
-      <w:r>
-        <w:rPr>
-          <w:b/>
-          <w:bCs/>
-          <w:color w:val="00319F"/>
-          <w:sz w:val="28"/>
-          <w:szCs w:val="28"/>
-        </w:rPr>
-        <w:t xml:space="preserve"> </w:t>
-      </w:r>
-      <w:r>
-        <w:rPr>
-          <w:b/>
-          <w:bCs/>
-          <w:color w:val="00319F"/>
-          <w:sz w:val="28"/>
-          <w:szCs w:val="28"/>
-        </w:rPr>
-        <w:t>LIMIT</w:t>
-      </w:r>
-      <w:r>
-        <w:rPr>
-          <w:b/>
-          <w:bCs/>
-          <w:color w:val="00319F"/>
-          <w:sz w:val="28"/>
-          <w:szCs w:val="28"/>
-        </w:rPr>
-        <w:t xml:space="preserve"> </w:t>
-      </w:r>
-      <w:r>
-        <w:rPr>
-          <w:color w:val="404040"/>
-          <w:sz w:val="28"/>
-          <w:szCs w:val="28"/>
-        </w:rPr>
-        <w:t>4;</w:t>
-      </w:r>
-    </w:p>
-    <w:p>
-      <w:pPr>
-        <w:pStyle w:val="Default"/>
-        <w:ind w:firstLine="708"/>
-        <w:rPr>
           <w:color w:val="404040"/>
           <w:sz w:val="28"/>
           <w:szCs w:val="28"/>
@@ -9308,17 +9228,7 @@
           <w:sz w:val="28"/>
           <w:szCs w:val="28"/>
         </w:rPr>
-        <w:t>UPDATE</w:t>
-      </w:r>
-      <w:r>
-        <w:rPr>
-          <w:b/>
-          <w:bCs/>
-          <w:color w:val="00319F"/>
-          <w:sz w:val="28"/>
-          <w:szCs w:val="28"/>
-        </w:rPr>
-        <w:t xml:space="preserve"> </w:t>
+        <w:t xml:space="preserve">UPDATE </w:t>
       </w:r>
       <w:r>
         <w:rPr>
@@ -9336,33 +9246,15 @@
           <w:sz w:val="28"/>
           <w:szCs w:val="28"/>
         </w:rPr>
-        <w:t>SET</w:t>
-      </w:r>
-      <w:r>
-        <w:rPr>
-          <w:b/>
-          <w:bCs/>
-          <w:color w:val="00319F"/>
-          <w:sz w:val="28"/>
-          <w:szCs w:val="28"/>
-        </w:rPr>
-        <w:t xml:space="preserve"> </w:t>
-      </w:r>
-      <w:r>
-        <w:rPr>
-          <w:color w:val="404040"/>
-          <w:sz w:val="28"/>
-          <w:szCs w:val="28"/>
-        </w:rPr>
-        <w:t xml:space="preserve">descripción </w:t>
-      </w:r>
-      <w:r>
-        <w:rPr>
-          <w:color w:val="404040"/>
-          <w:sz w:val="28"/>
-          <w:szCs w:val="28"/>
-        </w:rPr>
-        <w:t>= NULL;</w:t>
+        <w:t xml:space="preserve">SET </w:t>
+      </w:r>
+      <w:r>
+        <w:rPr>
+          <w:color w:val="404040"/>
+          <w:sz w:val="28"/>
+          <w:szCs w:val="28"/>
+        </w:rPr>
+        <w:t>descripción = NULL;</w:t>
       </w:r>
     </w:p>
     <w:p>
@@ -9487,103 +9379,124 @@
           <w:sz w:val="28"/>
           <w:szCs w:val="28"/>
         </w:rPr>
-        <w:t>DELETE FROM</w:t>
-      </w:r>
-      <w:r>
-        <w:rPr>
-          <w:b/>
-          <w:bCs/>
-          <w:color w:val="00319F"/>
+        <w:t xml:space="preserve">DELETE FROM </w:t>
+      </w:r>
+      <w:r>
+        <w:rPr>
+          <w:color w:val="404040"/>
+          <w:sz w:val="28"/>
+          <w:szCs w:val="28"/>
+        </w:rPr>
+        <w:t xml:space="preserve">alumno; </w:t>
+      </w:r>
+    </w:p>
+    <w:p>
+      <w:pPr>
+        <w:pStyle w:val="Default"/>
+        <w:rPr>
+          <w:color w:val="404040"/>
+          <w:sz w:val="28"/>
+          <w:szCs w:val="28"/>
+        </w:rPr>
+      </w:pPr>
+      <w:r>
+        <w:rPr>
+          <w:color w:val="404040"/>
           <w:sz w:val="28"/>
           <w:szCs w:val="28"/>
         </w:rPr>
         <w:t xml:space="preserve"> </w:t>
       </w:r>
-      <w:r>
-        <w:rPr>
-          <w:color w:val="404040"/>
-          <w:sz w:val="28"/>
-          <w:szCs w:val="28"/>
-        </w:rPr>
-        <w:t xml:space="preserve">alumno; </w:t>
-      </w:r>
-    </w:p>
-    <w:p>
-      <w:pPr>
-        <w:pStyle w:val="Default"/>
-        <w:rPr>
-          <w:color w:val="404040"/>
-          <w:sz w:val="28"/>
-          <w:szCs w:val="28"/>
-        </w:rPr>
-      </w:pPr>
-      <w:r>
-        <w:rPr>
-          <w:color w:val="404040"/>
-          <w:sz w:val="28"/>
-          <w:szCs w:val="28"/>
+    </w:p>
+    <w:p>
+      <w:pPr>
+        <w:pStyle w:val="Default"/>
+        <w:rPr>
+          <w:color w:val="404040"/>
+          <w:sz w:val="28"/>
+          <w:szCs w:val="28"/>
+        </w:rPr>
+      </w:pPr>
+    </w:p>
+    <w:p>
+      <w:pPr>
+        <w:pStyle w:val="Default"/>
+        <w:rPr>
+          <w:color w:val="404040"/>
+          <w:sz w:val="28"/>
+          <w:szCs w:val="28"/>
+        </w:rPr>
+      </w:pPr>
+      <w:r>
+        <w:rPr>
+          <w:color w:val="404040"/>
+          <w:sz w:val="28"/>
+          <w:szCs w:val="28"/>
+        </w:rPr>
+        <w:t># Borrar el alumno con DNI: 11111111A:</w:t>
+      </w:r>
+    </w:p>
+    <w:p>
+      <w:pPr>
+        <w:pStyle w:val="Default"/>
+        <w:rPr>
+          <w:color w:val="404040"/>
+          <w:sz w:val="28"/>
+          <w:szCs w:val="28"/>
+        </w:rPr>
+      </w:pPr>
+    </w:p>
+    <w:p>
+      <w:pPr>
+        <w:pStyle w:val="Default"/>
+        <w:rPr>
+          <w:color w:val="404040"/>
+          <w:sz w:val="28"/>
+          <w:szCs w:val="28"/>
+          <w:lang w:val="en-US"/>
+        </w:rPr>
+      </w:pPr>
+      <w:r>
+        <w:rPr>
+          <w:b/>
+          <w:bCs/>
+          <w:color w:val="00319F"/>
+          <w:sz w:val="28"/>
+          <w:szCs w:val="28"/>
+          <w:lang w:val="en-US"/>
+        </w:rPr>
+        <w:t xml:space="preserve">DELETE FROM </w:t>
+      </w:r>
+      <w:proofErr w:type="spellStart"/>
+      <w:r>
+        <w:rPr>
+          <w:color w:val="404040"/>
+          <w:sz w:val="28"/>
+          <w:szCs w:val="28"/>
+          <w:lang w:val="en-US"/>
+        </w:rPr>
+        <w:t>alumno</w:t>
+      </w:r>
+      <w:proofErr w:type="spellEnd"/>
+      <w:r>
+        <w:rPr>
+          <w:color w:val="404040"/>
+          <w:sz w:val="28"/>
+          <w:szCs w:val="28"/>
+          <w:lang w:val="en-US"/>
         </w:rPr>
         <w:t xml:space="preserve"> </w:t>
       </w:r>
-    </w:p>
-    <w:p>
-      <w:pPr>
-        <w:pStyle w:val="Default"/>
-        <w:rPr>
-          <w:color w:val="404040"/>
-          <w:sz w:val="28"/>
-          <w:szCs w:val="28"/>
-        </w:rPr>
-      </w:pPr>
-    </w:p>
-    <w:p>
-      <w:pPr>
-        <w:pStyle w:val="Default"/>
-        <w:rPr>
-          <w:color w:val="404040"/>
-          <w:sz w:val="28"/>
-          <w:szCs w:val="28"/>
-        </w:rPr>
-      </w:pPr>
-      <w:r>
-        <w:rPr>
-          <w:color w:val="404040"/>
-          <w:sz w:val="28"/>
-          <w:szCs w:val="28"/>
-        </w:rPr>
-        <w:t># Borrar el alumno con DNI: 11111111A:</w:t>
-      </w:r>
-    </w:p>
-    <w:p>
-      <w:pPr>
-        <w:pStyle w:val="Default"/>
-        <w:rPr>
-          <w:color w:val="404040"/>
-          <w:sz w:val="28"/>
-          <w:szCs w:val="28"/>
-        </w:rPr>
-      </w:pPr>
-    </w:p>
-    <w:p>
-      <w:pPr>
-        <w:pStyle w:val="Default"/>
-        <w:rPr>
-          <w:color w:val="404040"/>
-          <w:sz w:val="28"/>
-          <w:szCs w:val="28"/>
-          <w:lang w:val="en-US"/>
-        </w:rPr>
-      </w:pPr>
-      <w:r>
-        <w:rPr>
-          <w:b/>
-          <w:bCs/>
-          <w:color w:val="00319F"/>
-          <w:sz w:val="28"/>
-          <w:szCs w:val="28"/>
-          <w:lang w:val="en-US"/>
-        </w:rPr>
-        <w:t>DELETE FROM</w:t>
+      <w:r>
+        <w:rPr>
+          <w:b/>
+          <w:bCs/>
+          <w:color w:val="00319F"/>
+          <w:sz w:val="28"/>
+          <w:szCs w:val="28"/>
+          <w:lang w:val="en-US"/>
+        </w:rPr>
+        <w:t>WHERE</w:t>
       </w:r>
       <w:r>
         <w:rPr>
@@ -9596,48 +9509,6 @@
         </w:rPr>
         <w:t xml:space="preserve"> </w:t>
       </w:r>
-      <w:proofErr w:type="spellStart"/>
-      <w:r>
-        <w:rPr>
-          <w:color w:val="404040"/>
-          <w:sz w:val="28"/>
-          <w:szCs w:val="28"/>
-          <w:lang w:val="en-US"/>
-        </w:rPr>
-        <w:t>alumno</w:t>
-      </w:r>
-      <w:proofErr w:type="spellEnd"/>
-      <w:r>
-        <w:rPr>
-          <w:color w:val="404040"/>
-          <w:sz w:val="28"/>
-          <w:szCs w:val="28"/>
-          <w:lang w:val="en-US"/>
-        </w:rPr>
-        <w:t xml:space="preserve"> </w:t>
-      </w:r>
-      <w:r>
-        <w:rPr>
-          <w:b/>
-          <w:bCs/>
-          <w:color w:val="00319F"/>
-          <w:sz w:val="28"/>
-          <w:szCs w:val="28"/>
-          <w:lang w:val="en-US"/>
-        </w:rPr>
-        <w:t>WHERE</w:t>
-      </w:r>
-      <w:r>
-        <w:rPr>
-          <w:b/>
-          <w:bCs/>
-          <w:color w:val="00319F"/>
-          <w:sz w:val="28"/>
-          <w:szCs w:val="28"/>
-          <w:lang w:val="en-US"/>
-        </w:rPr>
-        <w:t xml:space="preserve"> </w:t>
-      </w:r>
       <w:r>
         <w:rPr>
           <w:color w:val="404040"/>
@@ -9735,18 +9606,7 @@
           <w:szCs w:val="28"/>
           <w:lang w:val="en-US"/>
         </w:rPr>
-        <w:t>DELETE FROM</w:t>
-      </w:r>
-      <w:r>
-        <w:rPr>
-          <w:b/>
-          <w:bCs/>
-          <w:color w:val="00319F"/>
-          <w:sz w:val="28"/>
-          <w:szCs w:val="28"/>
-          <w:lang w:val="en-US"/>
-        </w:rPr>
-        <w:t xml:space="preserve"> </w:t>
+        <w:t xml:space="preserve">DELETE FROM </w:t>
       </w:r>
       <w:proofErr w:type="spellStart"/>
       <w:r>

</xml_diff>